<commit_message>
Added 4 character Temperature Sensor IDs
This code is broken at the moment. Uploading for collaboration test.
</commit_message>
<xml_diff>
--- a/Network Module Manual - Code Rev 202104xx xxxx.docx
+++ b/Network Module Manual - Code Rev 202104xx xxxx.docx
@@ -151,7 +151,7 @@
     <w:p/>
     <w:p>
       <w:r>
-        <w:t>I was disappointed enough that I decided to reprogram the device to provide a web server interface that let's you change the IP Address, Gateway (Default Router) Address, Netmask, Port number (a REAL port number), and MAC Address. I also added the ability for the device to remember all these settings through a power cycle. Any Output  settings you make are also saved through a power cycle (Outputs typically being Relay controls).</w:t>
+        <w:t>I decided to write my own firmware for the device to provide a web server interface that let's you change the IP Address, Gateway (Default Router) Address, Netmask, Port number (a REAL port number), and MAC Address. I also added the ability for the device to remember all these settings through a power cycle. Any Output settings you make are also optionally saved through a power cycle (Outputs typically being Relay controls).</w:t>
       </w:r>
     </w:p>
     <w:p>
@@ -4345,6 +4345,86 @@
       </w:pPr>
       <w:r>
         <w:t>Added hardware design information regarding 16 Channel relay boards</w:t>
+      </w:r>
+    </w:p>
+    <w:p/>
+    <w:p>
+      <w:r>
+        <w:t>April 13, 2021  Code Revision 20210413 1254</w:t>
+      </w:r>
+    </w:p>
+    <w:p>
+      <w:pPr>
+        <w:ind w:left="360"/>
+      </w:pPr>
+      <w:r>
+        <w:t>Code changes:</w:t>
+      </w:r>
+    </w:p>
+    <w:p>
+      <w:pPr>
+        <w:numPr>
+          <w:ilvl w:val="1"/>
+          <w:numId w:val="12"/>
+        </w:numPr>
+      </w:pPr>
+      <w:r>
+        <w:t>Fixed issue where all temperature sensors were not appearing</w:t>
+      </w:r>
+    </w:p>
+    <w:p/>
+    <w:p>
+      <w:r>
+        <w:t>April XX, 2021  Code Revision 202104XX XXXX</w:t>
+      </w:r>
+    </w:p>
+    <w:p>
+      <w:pPr>
+        <w:ind w:left="360"/>
+      </w:pPr>
+      <w:r>
+        <w:t>Code changes:</w:t>
+      </w:r>
+    </w:p>
+    <w:p>
+      <w:pPr>
+        <w:numPr>
+          <w:ilvl w:val="1"/>
+          <w:numId w:val="12"/>
+        </w:numPr>
+      </w:pPr>
+      <w:r>
+        <w:t>Fixed Home Assistant issue where Temperature Sensors were not being deleted if removed from the Network Module</w:t>
+      </w:r>
+    </w:p>
+    <w:p>
+      <w:pPr>
+        <w:numPr>
+          <w:ilvl w:val="1"/>
+          <w:numId w:val="12"/>
+        </w:numPr>
+      </w:pPr>
+      <w:r>
+        <w:t>Changed Temperature Sensor ID’s from “1, 2, 3, 4, 5” to a 4 character ID per sensor that is based on the sensor serial number</w:t>
+      </w:r>
+    </w:p>
+    <w:p>
+      <w:pPr>
+        <w:ind w:left="360"/>
+      </w:pPr>
+      <w:r>
+        <w:t>Document changes:</w:t>
+      </w:r>
+    </w:p>
+    <w:p>
+      <w:pPr>
+        <w:numPr>
+          <w:ilvl w:val="1"/>
+          <w:numId w:val="12"/>
+        </w:numPr>
+      </w:pPr>
+      <w:r>
+        <w:t>Updated description of Temperature Sensor ID’s</w:t>
       </w:r>
     </w:p>
     <w:p/>
@@ -17923,7 +18003,7 @@
         <w:rStyle w:val="PageNumber"/>
         <w:noProof/>
       </w:rPr>
-      <w:t>31</w:t>
+      <w:t>9</w:t>
     </w:r>
     <w:r>
       <w:rPr>

</xml_diff>